<commit_message>
Mudando local do arquivo no pc
</commit_message>
<xml_diff>
--- a/Stakeholders.docx
+++ b/Stakeholders.docx
@@ -33,13 +33,24 @@
     </w:p>
     <w:p>
       <w:r>
-        <w:t>-Administradores</w:t>
-      </w:r>
-    </w:p>
-    <w:p>
-      <w:r>
         <w:t>-</w:t>
       </w:r>
+      <w:proofErr w:type="gramStart"/>
+      <w:r>
+        <w:t>Administradores</w:t>
+      </w:r>
+      <w:r>
+        <w:t>(</w:t>
+      </w:r>
+      <w:proofErr w:type="gramEnd"/>
+      <w:r>
+        <w:t>nós</w:t>
+      </w:r>
+    </w:p>
+    <w:p>
+      <w:r>
+        <w:t>-</w:t>
+      </w:r>
       <w:proofErr w:type="spellStart"/>
       <w:r>
         <w:t>Linktel</w:t>
@@ -115,6 +126,41 @@
           <w:lang w:val="en-US"/>
         </w:rPr>
         <w:t xml:space="preserve"> Hand-On</w:t>
+      </w:r>
+    </w:p>
+    <w:p>
+      <w:r>
+        <w:t>--</w:t>
+      </w:r>
+      <w:r>
+        <w:t xml:space="preserve">Semana de </w:t>
+      </w:r>
+      <w:proofErr w:type="spellStart"/>
+      <w:r>
+        <w:t>engenhria</w:t>
+      </w:r>
+      <w:proofErr w:type="spellEnd"/>
+      <w:r>
+        <w:t xml:space="preserve"> </w:t>
+      </w:r>
+    </w:p>
+    <w:p>
+      <w:r>
+        <w:t>-</w:t>
+      </w:r>
+      <w:r>
+        <w:t>O projeto que n</w:t>
+      </w:r>
+      <w:r>
+        <w:t xml:space="preserve">os </w:t>
+      </w:r>
+      <w:proofErr w:type="spellStart"/>
+      <w:r>
+        <w:t>nos</w:t>
+      </w:r>
+      <w:proofErr w:type="spellEnd"/>
+      <w:r>
+        <w:t xml:space="preserve"> baseamos </w:t>
       </w:r>
       <w:bookmarkStart w:id="0" w:name="_GoBack"/>
       <w:bookmarkEnd w:id="0"/>

</xml_diff>